<commit_message>
added test case tables
</commit_message>
<xml_diff>
--- a/Deliverable-3/UseCases14-15.docx
+++ b/Deliverable-3/UseCases14-15.docx
@@ -1585,13 +1585,7 @@
               <w:rPr>
                 <w:lang w:val="en-CA"/>
               </w:rPr>
-              <w:t xml:space="preserve">Administrator wishes to </w:t>
-            </w:r>
-            <w:r>
-              <w:rPr>
-                <w:lang w:val="en-CA"/>
-              </w:rPr>
-              <w:t>view the database of courses</w:t>
+              <w:t>Administrator wishes to view the database of courses</w:t>
             </w:r>
           </w:p>
         </w:tc>
@@ -1654,25 +1648,7 @@
               <w:rPr>
                 <w:lang w:val="en-CA"/>
               </w:rPr>
-              <w:t xml:space="preserve">The Administrator wishes to add </w:t>
-            </w:r>
-            <w:r>
-              <w:rPr>
-                <w:lang w:val="en-CA"/>
-              </w:rPr>
-              <w:t xml:space="preserve">view </w:t>
-            </w:r>
-            <w:r>
-              <w:rPr>
-                <w:lang w:val="en-CA"/>
-              </w:rPr>
-              <w:t>the system’s database of courses.</w:t>
-            </w:r>
-            <w:r>
-              <w:rPr>
-                <w:lang w:val="en-CA"/>
-              </w:rPr>
-              <w:t xml:space="preserve"> From here, the administrator may choose to add a course or manage courses.</w:t>
+              <w:t>The Administrator wishes to add view the system’s database of courses. From here, the administrator may choose to add a course or manage courses.</w:t>
             </w:r>
           </w:p>
         </w:tc>
@@ -1872,13 +1848,7 @@
               <w:rPr>
                 <w:lang w:val="en-CA"/>
               </w:rPr>
-              <w:t xml:space="preserve">The </w:t>
-            </w:r>
-            <w:r>
-              <w:rPr>
-                <w:lang w:val="en-CA"/>
-              </w:rPr>
-              <w:t>administrator will remain on the home page.</w:t>
+              <w:t>The administrator will remain on the home page.</w:t>
             </w:r>
           </w:p>
         </w:tc>
@@ -1948,15 +1918,7 @@
                 <w:sz w:val="24"/>
                 <w:szCs w:val="24"/>
               </w:rPr>
-              <w:t xml:space="preserve">Administrator requests to </w:t>
-            </w:r>
-            <w:r>
-              <w:rPr>
-                <w:rFonts w:ascii="Times New Roman" w:hAnsi="Times New Roman" w:cs="Times New Roman"/>
-                <w:sz w:val="24"/>
-                <w:szCs w:val="24"/>
-              </w:rPr>
-              <w:t>view the course database</w:t>
+              <w:t>Administrator requests to view the course database</w:t>
             </w:r>
           </w:p>
           <w:p>
@@ -1979,15 +1941,7 @@
                 <w:sz w:val="24"/>
                 <w:szCs w:val="24"/>
               </w:rPr>
-              <w:t xml:space="preserve">The system presents a page </w:t>
-            </w:r>
-            <w:r>
-              <w:rPr>
-                <w:rFonts w:ascii="Times New Roman" w:hAnsi="Times New Roman" w:cs="Times New Roman"/>
-                <w:sz w:val="24"/>
-                <w:szCs w:val="24"/>
-              </w:rPr>
-              <w:t>listing all the courses in the database</w:t>
+              <w:t>The system presents a page listing all the courses in the database</w:t>
             </w:r>
           </w:p>
         </w:tc>
@@ -2052,14 +2006,7 @@
                 <w:rFonts w:eastAsia="Calibri" w:cs="Arial"/>
                 <w:lang w:val="en-CA"/>
               </w:rPr>
-              <w:t>2</w:t>
-            </w:r>
-            <w:r>
-              <w:rPr>
-                <w:rFonts w:eastAsia="Calibri" w:cs="Arial"/>
-                <w:lang w:val="en-CA"/>
-              </w:rPr>
-              <w:t>/5</w:t>
+              <w:t>2/5</w:t>
             </w:r>
           </w:p>
         </w:tc>
@@ -2153,8 +2100,1159 @@
         </w:rPr>
         <w:t xml:space="preserve"> of the courses in the database. The administrator may search through the list for any courses he wishes to view. The side menu will present the administrator with options to manage or create courses.</w:t>
       </w:r>
+    </w:p>
+    <w:p>
+      <w:pPr>
+        <w:rPr>
+          <w:lang w:val="en-CA"/>
+        </w:rPr>
+      </w:pPr>
+    </w:p>
+    <w:p>
+      <w:pPr>
+        <w:rPr>
+          <w:lang w:val="en-CA"/>
+        </w:rPr>
+      </w:pPr>
+    </w:p>
+    <w:p>
+      <w:pPr>
+        <w:rPr>
+          <w:lang w:val="en-CA"/>
+        </w:rPr>
+      </w:pPr>
+    </w:p>
+    <w:p>
+      <w:pPr>
+        <w:rPr>
+          <w:lang w:val="en-CA"/>
+        </w:rPr>
+      </w:pPr>
+    </w:p>
+    <w:tbl>
+      <w:tblPr>
+        <w:tblStyle w:val="TableGrid"/>
+        <w:tblW w:w="0" w:type="auto"/>
+        <w:tblLook w:val="04A0" w:firstRow="1" w:lastRow="0" w:firstColumn="1" w:lastColumn="0" w:noHBand="0" w:noVBand="1"/>
+      </w:tblPr>
+      <w:tblGrid>
+        <w:gridCol w:w="1271"/>
+        <w:gridCol w:w="599"/>
+        <w:gridCol w:w="1870"/>
+        <w:gridCol w:w="1870"/>
+        <w:gridCol w:w="1870"/>
+        <w:gridCol w:w="1870"/>
+      </w:tblGrid>
+      <w:tr>
+        <w:trPr>
+          <w:trHeight w:val="336"/>
+        </w:trPr>
+        <w:tc>
+          <w:tcPr>
+            <w:tcW w:w="1870" w:type="dxa"/>
+            <w:gridSpan w:val="2"/>
+            <w:shd w:val="clear" w:color="auto" w:fill="1F4E79" w:themeFill="accent1" w:themeFillShade="80"/>
+          </w:tcPr>
+          <w:p>
+            <w:pPr>
+              <w:rPr>
+                <w:b/>
+                <w:color w:val="FFFFFF" w:themeColor="background1"/>
+                <w:lang w:val="en-CA"/>
+              </w:rPr>
+            </w:pPr>
+            <w:r>
+              <w:rPr>
+                <w:b/>
+                <w:color w:val="FFFFFF" w:themeColor="background1"/>
+                <w:lang w:val="en-CA"/>
+              </w:rPr>
+              <w:t>UC14</w:t>
+            </w:r>
+          </w:p>
+        </w:tc>
+        <w:tc>
+          <w:tcPr>
+            <w:tcW w:w="7480" w:type="dxa"/>
+            <w:gridSpan w:val="4"/>
+            <w:shd w:val="clear" w:color="auto" w:fill="1F4E79" w:themeFill="accent1" w:themeFillShade="80"/>
+          </w:tcPr>
+          <w:p>
+            <w:pPr>
+              <w:rPr>
+                <w:b/>
+                <w:color w:val="FFFFFF" w:themeColor="background1"/>
+                <w:lang w:val="en-CA"/>
+              </w:rPr>
+            </w:pPr>
+            <w:r>
+              <w:rPr>
+                <w:b/>
+                <w:color w:val="FFFFFF" w:themeColor="background1"/>
+                <w:lang w:val="en-CA"/>
+              </w:rPr>
+              <w:t>Create Course</w:t>
+            </w:r>
+          </w:p>
+        </w:tc>
+      </w:tr>
+      <w:tr>
+        <w:tc>
+          <w:tcPr>
+            <w:tcW w:w="1271" w:type="dxa"/>
+            <w:shd w:val="clear" w:color="auto" w:fill="9CC2E5" w:themeFill="accent1" w:themeFillTint="99"/>
+          </w:tcPr>
+          <w:p>
+            <w:pPr>
+              <w:rPr>
+                <w:lang w:val="en-CA"/>
+              </w:rPr>
+            </w:pPr>
+            <w:r>
+              <w:rPr>
+                <w:lang w:val="en-CA"/>
+              </w:rPr>
+              <w:t>Test ID</w:t>
+            </w:r>
+          </w:p>
+        </w:tc>
+        <w:tc>
+          <w:tcPr>
+            <w:tcW w:w="2469" w:type="dxa"/>
+            <w:gridSpan w:val="2"/>
+            <w:shd w:val="clear" w:color="auto" w:fill="9CC2E5" w:themeFill="accent1" w:themeFillTint="99"/>
+          </w:tcPr>
+          <w:p>
+            <w:pPr>
+              <w:rPr>
+                <w:lang w:val="en-CA"/>
+              </w:rPr>
+            </w:pPr>
+            <w:r>
+              <w:rPr>
+                <w:lang w:val="en-CA"/>
+              </w:rPr>
+              <w:t>Description</w:t>
+            </w:r>
+          </w:p>
+        </w:tc>
+        <w:tc>
+          <w:tcPr>
+            <w:tcW w:w="1870" w:type="dxa"/>
+            <w:shd w:val="clear" w:color="auto" w:fill="9CC2E5" w:themeFill="accent1" w:themeFillTint="99"/>
+          </w:tcPr>
+          <w:p>
+            <w:pPr>
+              <w:rPr>
+                <w:lang w:val="en-CA"/>
+              </w:rPr>
+            </w:pPr>
+            <w:r>
+              <w:rPr>
+                <w:lang w:val="en-CA"/>
+              </w:rPr>
+              <w:t>Expected Output</w:t>
+            </w:r>
+          </w:p>
+        </w:tc>
+        <w:tc>
+          <w:tcPr>
+            <w:tcW w:w="1870" w:type="dxa"/>
+            <w:shd w:val="clear" w:color="auto" w:fill="9CC2E5" w:themeFill="accent1" w:themeFillTint="99"/>
+          </w:tcPr>
+          <w:p>
+            <w:pPr>
+              <w:rPr>
+                <w:lang w:val="en-CA"/>
+              </w:rPr>
+            </w:pPr>
+            <w:r>
+              <w:rPr>
+                <w:lang w:val="en-CA"/>
+              </w:rPr>
+              <w:t>Result</w:t>
+            </w:r>
+          </w:p>
+        </w:tc>
+        <w:tc>
+          <w:tcPr>
+            <w:tcW w:w="1870" w:type="dxa"/>
+            <w:shd w:val="clear" w:color="auto" w:fill="9CC2E5" w:themeFill="accent1" w:themeFillTint="99"/>
+          </w:tcPr>
+          <w:p>
+            <w:pPr>
+              <w:rPr>
+                <w:lang w:val="en-CA"/>
+              </w:rPr>
+            </w:pPr>
+            <w:r>
+              <w:rPr>
+                <w:lang w:val="en-CA"/>
+              </w:rPr>
+              <w:t>Comments</w:t>
+            </w:r>
+          </w:p>
+        </w:tc>
+      </w:tr>
+      <w:tr>
+        <w:tc>
+          <w:tcPr>
+            <w:tcW w:w="1271" w:type="dxa"/>
+          </w:tcPr>
+          <w:p>
+            <w:pPr>
+              <w:rPr>
+                <w:lang w:val="en-CA"/>
+              </w:rPr>
+            </w:pPr>
+            <w:r>
+              <w:rPr>
+                <w:lang w:val="en-CA"/>
+              </w:rPr>
+              <w:t>14.1</w:t>
+            </w:r>
+          </w:p>
+        </w:tc>
+        <w:tc>
+          <w:tcPr>
+            <w:tcW w:w="2469" w:type="dxa"/>
+            <w:gridSpan w:val="2"/>
+          </w:tcPr>
+          <w:p>
+            <w:pPr>
+              <w:rPr>
+                <w:lang w:val="en-CA"/>
+              </w:rPr>
+            </w:pPr>
+            <w:r>
+              <w:rPr>
+                <w:lang w:val="en-CA"/>
+              </w:rPr>
+              <w:t>Administrator requests to create a course</w:t>
+            </w:r>
+          </w:p>
+        </w:tc>
+        <w:tc>
+          <w:tcPr>
+            <w:tcW w:w="1870" w:type="dxa"/>
+          </w:tcPr>
+          <w:p>
+            <w:pPr>
+              <w:rPr>
+                <w:lang w:val="en-CA"/>
+              </w:rPr>
+            </w:pPr>
+            <w:r>
+              <w:rPr>
+                <w:lang w:val="en-CA"/>
+              </w:rPr>
+              <w:t>Course creation page is displayed</w:t>
+            </w:r>
+          </w:p>
+        </w:tc>
+        <w:tc>
+          <w:tcPr>
+            <w:tcW w:w="1870" w:type="dxa"/>
+          </w:tcPr>
+          <w:p>
+            <w:pPr>
+              <w:rPr>
+                <w:lang w:val="en-CA"/>
+              </w:rPr>
+            </w:pPr>
+          </w:p>
+        </w:tc>
+        <w:tc>
+          <w:tcPr>
+            <w:tcW w:w="1870" w:type="dxa"/>
+          </w:tcPr>
+          <w:p>
+            <w:pPr>
+              <w:rPr>
+                <w:lang w:val="en-CA"/>
+              </w:rPr>
+            </w:pPr>
+          </w:p>
+        </w:tc>
+      </w:tr>
+      <w:tr>
+        <w:tc>
+          <w:tcPr>
+            <w:tcW w:w="1271" w:type="dxa"/>
+          </w:tcPr>
+          <w:p>
+            <w:pPr>
+              <w:rPr>
+                <w:lang w:val="en-CA"/>
+              </w:rPr>
+            </w:pPr>
+            <w:r>
+              <w:rPr>
+                <w:lang w:val="en-CA"/>
+              </w:rPr>
+              <w:t>14.2</w:t>
+            </w:r>
+          </w:p>
+        </w:tc>
+        <w:tc>
+          <w:tcPr>
+            <w:tcW w:w="2469" w:type="dxa"/>
+            <w:gridSpan w:val="2"/>
+          </w:tcPr>
+          <w:p>
+            <w:pPr>
+              <w:rPr>
+                <w:lang w:val="en-CA"/>
+              </w:rPr>
+            </w:pPr>
+            <w:r>
+              <w:rPr>
+                <w:lang w:val="en-CA"/>
+              </w:rPr>
+              <w:t>Administrator enters a course ID, description and amount of credits</w:t>
+            </w:r>
+          </w:p>
+        </w:tc>
+        <w:tc>
+          <w:tcPr>
+            <w:tcW w:w="1870" w:type="dxa"/>
+          </w:tcPr>
+          <w:p>
+            <w:pPr>
+              <w:rPr>
+                <w:lang w:val="en-CA"/>
+              </w:rPr>
+            </w:pPr>
+            <w:r>
+              <w:rPr>
+                <w:lang w:val="en-CA"/>
+              </w:rPr>
+              <w:t xml:space="preserve">Course info is registered and displayed </w:t>
+            </w:r>
+          </w:p>
+        </w:tc>
+        <w:tc>
+          <w:tcPr>
+            <w:tcW w:w="1870" w:type="dxa"/>
+          </w:tcPr>
+          <w:p>
+            <w:pPr>
+              <w:rPr>
+                <w:lang w:val="en-CA"/>
+              </w:rPr>
+            </w:pPr>
+          </w:p>
+        </w:tc>
+        <w:tc>
+          <w:tcPr>
+            <w:tcW w:w="1870" w:type="dxa"/>
+          </w:tcPr>
+          <w:p>
+            <w:pPr>
+              <w:rPr>
+                <w:lang w:val="en-CA"/>
+              </w:rPr>
+            </w:pPr>
+          </w:p>
+        </w:tc>
+      </w:tr>
+      <w:tr>
+        <w:tc>
+          <w:tcPr>
+            <w:tcW w:w="1271" w:type="dxa"/>
+          </w:tcPr>
+          <w:p>
+            <w:pPr>
+              <w:rPr>
+                <w:lang w:val="en-CA"/>
+              </w:rPr>
+            </w:pPr>
+            <w:r>
+              <w:rPr>
+                <w:lang w:val="en-CA"/>
+              </w:rPr>
+              <w:t xml:space="preserve">14.3 </w:t>
+            </w:r>
+          </w:p>
+        </w:tc>
+        <w:tc>
+          <w:tcPr>
+            <w:tcW w:w="2469" w:type="dxa"/>
+            <w:gridSpan w:val="2"/>
+          </w:tcPr>
+          <w:p>
+            <w:pPr>
+              <w:rPr>
+                <w:lang w:val="en-CA"/>
+              </w:rPr>
+            </w:pPr>
+            <w:r>
+              <w:rPr>
+                <w:lang w:val="en-CA"/>
+              </w:rPr>
+              <w:t>Administrator enters a description and credits, but no course ID</w:t>
+            </w:r>
+          </w:p>
+        </w:tc>
+        <w:tc>
+          <w:tcPr>
+            <w:tcW w:w="1870" w:type="dxa"/>
+          </w:tcPr>
+          <w:p>
+            <w:pPr>
+              <w:rPr>
+                <w:lang w:val="en-CA"/>
+              </w:rPr>
+            </w:pPr>
+            <w:r>
+              <w:rPr>
+                <w:lang w:val="en-CA"/>
+              </w:rPr>
+              <w:t xml:space="preserve">Error message </w:t>
+            </w:r>
+            <w:r>
+              <w:rPr>
+                <w:lang w:val="en-CA"/>
+              </w:rPr>
+              <w:t>indicating a field has been left blank</w:t>
+            </w:r>
+          </w:p>
+        </w:tc>
+        <w:tc>
+          <w:tcPr>
+            <w:tcW w:w="1870" w:type="dxa"/>
+          </w:tcPr>
+          <w:p>
+            <w:pPr>
+              <w:rPr>
+                <w:lang w:val="en-CA"/>
+              </w:rPr>
+            </w:pPr>
+          </w:p>
+        </w:tc>
+        <w:tc>
+          <w:tcPr>
+            <w:tcW w:w="1870" w:type="dxa"/>
+          </w:tcPr>
+          <w:p>
+            <w:pPr>
+              <w:rPr>
+                <w:lang w:val="en-CA"/>
+              </w:rPr>
+            </w:pPr>
+          </w:p>
+        </w:tc>
+      </w:tr>
+      <w:tr>
+        <w:tc>
+          <w:tcPr>
+            <w:tcW w:w="1271" w:type="dxa"/>
+          </w:tcPr>
+          <w:p>
+            <w:pPr>
+              <w:rPr>
+                <w:lang w:val="en-CA"/>
+              </w:rPr>
+            </w:pPr>
+            <w:r>
+              <w:rPr>
+                <w:lang w:val="en-CA"/>
+              </w:rPr>
+              <w:t>14.4</w:t>
+            </w:r>
+          </w:p>
+        </w:tc>
+        <w:tc>
+          <w:tcPr>
+            <w:tcW w:w="2469" w:type="dxa"/>
+            <w:gridSpan w:val="2"/>
+          </w:tcPr>
+          <w:p>
+            <w:pPr>
+              <w:rPr>
+                <w:lang w:val="en-CA"/>
+              </w:rPr>
+            </w:pPr>
+            <w:r>
+              <w:rPr>
+                <w:lang w:val="en-CA"/>
+              </w:rPr>
+              <w:t>Administrator enters a course ID and credits, but no description</w:t>
+            </w:r>
+          </w:p>
+        </w:tc>
+        <w:tc>
+          <w:tcPr>
+            <w:tcW w:w="1870" w:type="dxa"/>
+          </w:tcPr>
+          <w:p>
+            <w:pPr>
+              <w:rPr>
+                <w:lang w:val="en-CA"/>
+              </w:rPr>
+            </w:pPr>
+            <w:r>
+              <w:rPr>
+                <w:lang w:val="en-CA"/>
+              </w:rPr>
+              <w:t>Error message indicating a field has been left blank</w:t>
+            </w:r>
+          </w:p>
+        </w:tc>
+        <w:tc>
+          <w:tcPr>
+            <w:tcW w:w="1870" w:type="dxa"/>
+          </w:tcPr>
+          <w:p>
+            <w:pPr>
+              <w:rPr>
+                <w:lang w:val="en-CA"/>
+              </w:rPr>
+            </w:pPr>
+          </w:p>
+        </w:tc>
+        <w:tc>
+          <w:tcPr>
+            <w:tcW w:w="1870" w:type="dxa"/>
+          </w:tcPr>
+          <w:p>
+            <w:pPr>
+              <w:rPr>
+                <w:lang w:val="en-CA"/>
+              </w:rPr>
+            </w:pPr>
+          </w:p>
+        </w:tc>
+      </w:tr>
+      <w:tr>
+        <w:tc>
+          <w:tcPr>
+            <w:tcW w:w="1271" w:type="dxa"/>
+          </w:tcPr>
+          <w:p>
+            <w:pPr>
+              <w:rPr>
+                <w:lang w:val="en-CA"/>
+              </w:rPr>
+            </w:pPr>
+            <w:r>
+              <w:rPr>
+                <w:lang w:val="en-CA"/>
+              </w:rPr>
+              <w:t>14.5</w:t>
+            </w:r>
+          </w:p>
+        </w:tc>
+        <w:tc>
+          <w:tcPr>
+            <w:tcW w:w="2469" w:type="dxa"/>
+            <w:gridSpan w:val="2"/>
+          </w:tcPr>
+          <w:p>
+            <w:pPr>
+              <w:rPr>
+                <w:lang w:val="en-CA"/>
+              </w:rPr>
+            </w:pPr>
+            <w:r>
+              <w:rPr>
+                <w:lang w:val="en-CA"/>
+              </w:rPr>
+              <w:t>Administrator enters a course ID and description, but no credits</w:t>
+            </w:r>
+          </w:p>
+        </w:tc>
+        <w:tc>
+          <w:tcPr>
+            <w:tcW w:w="1870" w:type="dxa"/>
+          </w:tcPr>
+          <w:p>
+            <w:pPr>
+              <w:rPr>
+                <w:lang w:val="en-CA"/>
+              </w:rPr>
+            </w:pPr>
+            <w:r>
+              <w:rPr>
+                <w:lang w:val="en-CA"/>
+              </w:rPr>
+              <w:t>Error message indicating a field has been left blank</w:t>
+            </w:r>
+          </w:p>
+        </w:tc>
+        <w:tc>
+          <w:tcPr>
+            <w:tcW w:w="1870" w:type="dxa"/>
+          </w:tcPr>
+          <w:p>
+            <w:pPr>
+              <w:rPr>
+                <w:lang w:val="en-CA"/>
+              </w:rPr>
+            </w:pPr>
+          </w:p>
+        </w:tc>
+        <w:tc>
+          <w:tcPr>
+            <w:tcW w:w="1870" w:type="dxa"/>
+          </w:tcPr>
+          <w:p>
+            <w:pPr>
+              <w:rPr>
+                <w:lang w:val="en-CA"/>
+              </w:rPr>
+            </w:pPr>
+          </w:p>
+        </w:tc>
+      </w:tr>
+    </w:tbl>
+    <w:p>
+      <w:pPr>
+        <w:rPr>
+          <w:lang w:val="en-CA"/>
+        </w:rPr>
+      </w:pPr>
       <w:bookmarkStart w:id="0" w:name="_GoBack"/>
       <w:bookmarkEnd w:id="0"/>
+    </w:p>
+    <w:tbl>
+      <w:tblPr>
+        <w:tblStyle w:val="TableGrid"/>
+        <w:tblW w:w="0" w:type="auto"/>
+        <w:tblLook w:val="04A0" w:firstRow="1" w:lastRow="0" w:firstColumn="1" w:lastColumn="0" w:noHBand="0" w:noVBand="1"/>
+      </w:tblPr>
+      <w:tblGrid>
+        <w:gridCol w:w="1271"/>
+        <w:gridCol w:w="599"/>
+        <w:gridCol w:w="1870"/>
+        <w:gridCol w:w="1870"/>
+        <w:gridCol w:w="1870"/>
+        <w:gridCol w:w="1870"/>
+      </w:tblGrid>
+      <w:tr>
+        <w:trPr>
+          <w:trHeight w:val="336"/>
+        </w:trPr>
+        <w:tc>
+          <w:tcPr>
+            <w:tcW w:w="1870" w:type="dxa"/>
+            <w:gridSpan w:val="2"/>
+            <w:shd w:val="clear" w:color="auto" w:fill="1F4E79" w:themeFill="accent1" w:themeFillShade="80"/>
+          </w:tcPr>
+          <w:p>
+            <w:pPr>
+              <w:rPr>
+                <w:b/>
+                <w:color w:val="FFFFFF" w:themeColor="background1"/>
+                <w:lang w:val="en-CA"/>
+              </w:rPr>
+            </w:pPr>
+            <w:r>
+              <w:rPr>
+                <w:b/>
+                <w:color w:val="FFFFFF" w:themeColor="background1"/>
+                <w:lang w:val="en-CA"/>
+              </w:rPr>
+              <w:t>UC15</w:t>
+            </w:r>
+          </w:p>
+        </w:tc>
+        <w:tc>
+          <w:tcPr>
+            <w:tcW w:w="7480" w:type="dxa"/>
+            <w:gridSpan w:val="4"/>
+            <w:shd w:val="clear" w:color="auto" w:fill="1F4E79" w:themeFill="accent1" w:themeFillShade="80"/>
+          </w:tcPr>
+          <w:p>
+            <w:pPr>
+              <w:rPr>
+                <w:b/>
+                <w:color w:val="FFFFFF" w:themeColor="background1"/>
+                <w:lang w:val="en-CA"/>
+              </w:rPr>
+            </w:pPr>
+            <w:r>
+              <w:rPr>
+                <w:b/>
+                <w:color w:val="FFFFFF" w:themeColor="background1"/>
+                <w:lang w:val="en-CA"/>
+              </w:rPr>
+              <w:t>View Courses</w:t>
+            </w:r>
+          </w:p>
+        </w:tc>
+      </w:tr>
+      <w:tr>
+        <w:tc>
+          <w:tcPr>
+            <w:tcW w:w="1271" w:type="dxa"/>
+            <w:shd w:val="clear" w:color="auto" w:fill="9CC2E5" w:themeFill="accent1" w:themeFillTint="99"/>
+          </w:tcPr>
+          <w:p>
+            <w:pPr>
+              <w:rPr>
+                <w:lang w:val="en-CA"/>
+              </w:rPr>
+            </w:pPr>
+            <w:r>
+              <w:rPr>
+                <w:lang w:val="en-CA"/>
+              </w:rPr>
+              <w:t>Test ID</w:t>
+            </w:r>
+          </w:p>
+        </w:tc>
+        <w:tc>
+          <w:tcPr>
+            <w:tcW w:w="2469" w:type="dxa"/>
+            <w:gridSpan w:val="2"/>
+            <w:shd w:val="clear" w:color="auto" w:fill="9CC2E5" w:themeFill="accent1" w:themeFillTint="99"/>
+          </w:tcPr>
+          <w:p>
+            <w:pPr>
+              <w:rPr>
+                <w:lang w:val="en-CA"/>
+              </w:rPr>
+            </w:pPr>
+            <w:r>
+              <w:rPr>
+                <w:lang w:val="en-CA"/>
+              </w:rPr>
+              <w:t>Description</w:t>
+            </w:r>
+          </w:p>
+        </w:tc>
+        <w:tc>
+          <w:tcPr>
+            <w:tcW w:w="1870" w:type="dxa"/>
+            <w:shd w:val="clear" w:color="auto" w:fill="9CC2E5" w:themeFill="accent1" w:themeFillTint="99"/>
+          </w:tcPr>
+          <w:p>
+            <w:pPr>
+              <w:rPr>
+                <w:lang w:val="en-CA"/>
+              </w:rPr>
+            </w:pPr>
+            <w:r>
+              <w:rPr>
+                <w:lang w:val="en-CA"/>
+              </w:rPr>
+              <w:t>Expected Output</w:t>
+            </w:r>
+          </w:p>
+        </w:tc>
+        <w:tc>
+          <w:tcPr>
+            <w:tcW w:w="1870" w:type="dxa"/>
+            <w:shd w:val="clear" w:color="auto" w:fill="9CC2E5" w:themeFill="accent1" w:themeFillTint="99"/>
+          </w:tcPr>
+          <w:p>
+            <w:pPr>
+              <w:rPr>
+                <w:lang w:val="en-CA"/>
+              </w:rPr>
+            </w:pPr>
+            <w:r>
+              <w:rPr>
+                <w:lang w:val="en-CA"/>
+              </w:rPr>
+              <w:t>Result</w:t>
+            </w:r>
+          </w:p>
+        </w:tc>
+        <w:tc>
+          <w:tcPr>
+            <w:tcW w:w="1870" w:type="dxa"/>
+            <w:shd w:val="clear" w:color="auto" w:fill="9CC2E5" w:themeFill="accent1" w:themeFillTint="99"/>
+          </w:tcPr>
+          <w:p>
+            <w:pPr>
+              <w:rPr>
+                <w:lang w:val="en-CA"/>
+              </w:rPr>
+            </w:pPr>
+            <w:r>
+              <w:rPr>
+                <w:lang w:val="en-CA"/>
+              </w:rPr>
+              <w:t>Comments</w:t>
+            </w:r>
+          </w:p>
+        </w:tc>
+      </w:tr>
+      <w:tr>
+        <w:tc>
+          <w:tcPr>
+            <w:tcW w:w="1271" w:type="dxa"/>
+          </w:tcPr>
+          <w:p>
+            <w:pPr>
+              <w:rPr>
+                <w:lang w:val="en-CA"/>
+              </w:rPr>
+            </w:pPr>
+            <w:r>
+              <w:rPr>
+                <w:lang w:val="en-CA"/>
+              </w:rPr>
+              <w:t>15</w:t>
+            </w:r>
+            <w:r>
+              <w:rPr>
+                <w:lang w:val="en-CA"/>
+              </w:rPr>
+              <w:t>.1</w:t>
+            </w:r>
+          </w:p>
+        </w:tc>
+        <w:tc>
+          <w:tcPr>
+            <w:tcW w:w="2469" w:type="dxa"/>
+            <w:gridSpan w:val="2"/>
+          </w:tcPr>
+          <w:p>
+            <w:pPr>
+              <w:rPr>
+                <w:lang w:val="en-CA"/>
+              </w:rPr>
+            </w:pPr>
+            <w:r>
+              <w:rPr>
+                <w:lang w:val="en-CA"/>
+              </w:rPr>
+              <w:t xml:space="preserve">Administrator requests to </w:t>
+            </w:r>
+            <w:r>
+              <w:rPr>
+                <w:lang w:val="en-CA"/>
+              </w:rPr>
+              <w:t>view courses</w:t>
+            </w:r>
+          </w:p>
+        </w:tc>
+        <w:tc>
+          <w:tcPr>
+            <w:tcW w:w="1870" w:type="dxa"/>
+          </w:tcPr>
+          <w:p>
+            <w:pPr>
+              <w:rPr>
+                <w:lang w:val="en-CA"/>
+              </w:rPr>
+            </w:pPr>
+            <w:r>
+              <w:rPr>
+                <w:lang w:val="en-CA"/>
+              </w:rPr>
+              <w:t>List of all courses in the system is displayed</w:t>
+            </w:r>
+          </w:p>
+        </w:tc>
+        <w:tc>
+          <w:tcPr>
+            <w:tcW w:w="1870" w:type="dxa"/>
+          </w:tcPr>
+          <w:p>
+            <w:pPr>
+              <w:rPr>
+                <w:lang w:val="en-CA"/>
+              </w:rPr>
+            </w:pPr>
+          </w:p>
+        </w:tc>
+        <w:tc>
+          <w:tcPr>
+            <w:tcW w:w="1870" w:type="dxa"/>
+          </w:tcPr>
+          <w:p>
+            <w:pPr>
+              <w:rPr>
+                <w:lang w:val="en-CA"/>
+              </w:rPr>
+            </w:pPr>
+          </w:p>
+        </w:tc>
+      </w:tr>
+      <w:tr>
+        <w:tc>
+          <w:tcPr>
+            <w:tcW w:w="1271" w:type="dxa"/>
+          </w:tcPr>
+          <w:p>
+            <w:pPr>
+              <w:rPr>
+                <w:lang w:val="en-CA"/>
+              </w:rPr>
+            </w:pPr>
+            <w:r>
+              <w:rPr>
+                <w:lang w:val="en-CA"/>
+              </w:rPr>
+              <w:t>15</w:t>
+            </w:r>
+            <w:r>
+              <w:rPr>
+                <w:lang w:val="en-CA"/>
+              </w:rPr>
+              <w:t>.2</w:t>
+            </w:r>
+          </w:p>
+        </w:tc>
+        <w:tc>
+          <w:tcPr>
+            <w:tcW w:w="2469" w:type="dxa"/>
+            <w:gridSpan w:val="2"/>
+          </w:tcPr>
+          <w:p>
+            <w:pPr>
+              <w:rPr>
+                <w:lang w:val="en-CA"/>
+              </w:rPr>
+            </w:pPr>
+            <w:r>
+              <w:rPr>
+                <w:lang w:val="en-CA"/>
+              </w:rPr>
+              <w:t xml:space="preserve">Administrator </w:t>
+            </w:r>
+            <w:r>
+              <w:rPr>
+                <w:lang w:val="en-CA"/>
+              </w:rPr>
+              <w:t>clicks the create course link</w:t>
+            </w:r>
+          </w:p>
+        </w:tc>
+        <w:tc>
+          <w:tcPr>
+            <w:tcW w:w="1870" w:type="dxa"/>
+          </w:tcPr>
+          <w:p>
+            <w:pPr>
+              <w:rPr>
+                <w:lang w:val="en-CA"/>
+              </w:rPr>
+            </w:pPr>
+            <w:r>
+              <w:rPr>
+                <w:lang w:val="en-CA"/>
+              </w:rPr>
+              <w:t>Create course page is displayed</w:t>
+            </w:r>
+            <w:r>
+              <w:rPr>
+                <w:lang w:val="en-CA"/>
+              </w:rPr>
+              <w:t xml:space="preserve"> </w:t>
+            </w:r>
+          </w:p>
+        </w:tc>
+        <w:tc>
+          <w:tcPr>
+            <w:tcW w:w="1870" w:type="dxa"/>
+          </w:tcPr>
+          <w:p>
+            <w:pPr>
+              <w:rPr>
+                <w:lang w:val="en-CA"/>
+              </w:rPr>
+            </w:pPr>
+          </w:p>
+        </w:tc>
+        <w:tc>
+          <w:tcPr>
+            <w:tcW w:w="1870" w:type="dxa"/>
+          </w:tcPr>
+          <w:p>
+            <w:pPr>
+              <w:rPr>
+                <w:lang w:val="en-CA"/>
+              </w:rPr>
+            </w:pPr>
+          </w:p>
+        </w:tc>
+      </w:tr>
+      <w:tr>
+        <w:tc>
+          <w:tcPr>
+            <w:tcW w:w="1271" w:type="dxa"/>
+          </w:tcPr>
+          <w:p>
+            <w:pPr>
+              <w:rPr>
+                <w:lang w:val="en-CA"/>
+              </w:rPr>
+            </w:pPr>
+            <w:r>
+              <w:rPr>
+                <w:lang w:val="en-CA"/>
+              </w:rPr>
+              <w:t xml:space="preserve">14.3 </w:t>
+            </w:r>
+          </w:p>
+        </w:tc>
+        <w:tc>
+          <w:tcPr>
+            <w:tcW w:w="2469" w:type="dxa"/>
+            <w:gridSpan w:val="2"/>
+          </w:tcPr>
+          <w:p>
+            <w:pPr>
+              <w:rPr>
+                <w:lang w:val="en-CA"/>
+              </w:rPr>
+            </w:pPr>
+            <w:r>
+              <w:rPr>
+                <w:lang w:val="en-CA"/>
+              </w:rPr>
+              <w:t xml:space="preserve">Administrator </w:t>
+            </w:r>
+            <w:r>
+              <w:rPr>
+                <w:lang w:val="en-CA"/>
+              </w:rPr>
+              <w:t>clicks the manage course link</w:t>
+            </w:r>
+          </w:p>
+        </w:tc>
+        <w:tc>
+          <w:tcPr>
+            <w:tcW w:w="1870" w:type="dxa"/>
+          </w:tcPr>
+          <w:p>
+            <w:pPr>
+              <w:rPr>
+                <w:lang w:val="en-CA"/>
+              </w:rPr>
+            </w:pPr>
+            <w:r>
+              <w:rPr>
+                <w:lang w:val="en-CA"/>
+              </w:rPr>
+              <w:t>Manage courses page is displayed</w:t>
+            </w:r>
+          </w:p>
+        </w:tc>
+        <w:tc>
+          <w:tcPr>
+            <w:tcW w:w="1870" w:type="dxa"/>
+          </w:tcPr>
+          <w:p>
+            <w:pPr>
+              <w:rPr>
+                <w:lang w:val="en-CA"/>
+              </w:rPr>
+            </w:pPr>
+          </w:p>
+        </w:tc>
+        <w:tc>
+          <w:tcPr>
+            <w:tcW w:w="1870" w:type="dxa"/>
+          </w:tcPr>
+          <w:p>
+            <w:pPr>
+              <w:rPr>
+                <w:lang w:val="en-CA"/>
+              </w:rPr>
+            </w:pPr>
+          </w:p>
+        </w:tc>
+      </w:tr>
+      <w:tr>
+        <w:tc>
+          <w:tcPr>
+            <w:tcW w:w="1271" w:type="dxa"/>
+          </w:tcPr>
+          <w:p>
+            <w:pPr>
+              <w:rPr>
+                <w:lang w:val="en-CA"/>
+              </w:rPr>
+            </w:pPr>
+            <w:r>
+              <w:rPr>
+                <w:lang w:val="en-CA"/>
+              </w:rPr>
+              <w:t>14.4</w:t>
+            </w:r>
+          </w:p>
+        </w:tc>
+        <w:tc>
+          <w:tcPr>
+            <w:tcW w:w="2469" w:type="dxa"/>
+            <w:gridSpan w:val="2"/>
+          </w:tcPr>
+          <w:p>
+            <w:pPr>
+              <w:rPr>
+                <w:lang w:val="en-CA"/>
+              </w:rPr>
+            </w:pPr>
+            <w:r>
+              <w:rPr>
+                <w:lang w:val="en-CA"/>
+              </w:rPr>
+              <w:t xml:space="preserve">Administrator </w:t>
+            </w:r>
+            <w:r>
+              <w:rPr>
+                <w:lang w:val="en-CA"/>
+              </w:rPr>
+              <w:t>clicks on a course prerequisite</w:t>
+            </w:r>
+          </w:p>
+        </w:tc>
+        <w:tc>
+          <w:tcPr>
+            <w:tcW w:w="1870" w:type="dxa"/>
+          </w:tcPr>
+          <w:p>
+            <w:pPr>
+              <w:rPr>
+                <w:lang w:val="en-CA"/>
+              </w:rPr>
+            </w:pPr>
+            <w:r>
+              <w:rPr>
+                <w:lang w:val="en-CA"/>
+              </w:rPr>
+              <w:t>Course information for that course is displayed</w:t>
+            </w:r>
+          </w:p>
+        </w:tc>
+        <w:tc>
+          <w:tcPr>
+            <w:tcW w:w="1870" w:type="dxa"/>
+          </w:tcPr>
+          <w:p>
+            <w:pPr>
+              <w:rPr>
+                <w:lang w:val="en-CA"/>
+              </w:rPr>
+            </w:pPr>
+          </w:p>
+        </w:tc>
+        <w:tc>
+          <w:tcPr>
+            <w:tcW w:w="1870" w:type="dxa"/>
+          </w:tcPr>
+          <w:p>
+            <w:pPr>
+              <w:rPr>
+                <w:lang w:val="en-CA"/>
+              </w:rPr>
+            </w:pPr>
+          </w:p>
+        </w:tc>
+      </w:tr>
+    </w:tbl>
+    <w:p>
+      <w:pPr>
+        <w:rPr>
+          <w:lang w:val="en-CA"/>
+        </w:rPr>
+      </w:pPr>
     </w:p>
     <w:sectPr>
       <w:pgSz w:w="12240" w:h="15840"/>
@@ -2482,27 +3580,9 @@
   </w:abstractNum>
   <w:num w:numId="1">
     <w:abstractNumId w:val="0"/>
-    <w:lvlOverride w:ilvl="0"/>
-    <w:lvlOverride w:ilvl="1"/>
-    <w:lvlOverride w:ilvl="2"/>
-    <w:lvlOverride w:ilvl="3"/>
-    <w:lvlOverride w:ilvl="4"/>
-    <w:lvlOverride w:ilvl="5"/>
-    <w:lvlOverride w:ilvl="6"/>
-    <w:lvlOverride w:ilvl="7"/>
-    <w:lvlOverride w:ilvl="8"/>
   </w:num>
   <w:num w:numId="2">
     <w:abstractNumId w:val="1"/>
-    <w:lvlOverride w:ilvl="0"/>
-    <w:lvlOverride w:ilvl="1"/>
-    <w:lvlOverride w:ilvl="2"/>
-    <w:lvlOverride w:ilvl="3"/>
-    <w:lvlOverride w:ilvl="4"/>
-    <w:lvlOverride w:ilvl="5"/>
-    <w:lvlOverride w:ilvl="6"/>
-    <w:lvlOverride w:ilvl="7"/>
-    <w:lvlOverride w:ilvl="8"/>
   </w:num>
   <w:num w:numId="3">
     <w:abstractNumId w:val="2"/>
@@ -3066,6 +4146,25 @@
       </w:tcPr>
     </w:tblStylePr>
   </w:style>
+  <w:style w:type="table" w:styleId="TableGrid">
+    <w:name w:val="Table Grid"/>
+    <w:basedOn w:val="TableNormal"/>
+    <w:uiPriority w:val="39"/>
+    <w:rsid w:val="0084675B"/>
+    <w:pPr>
+      <w:spacing w:after="0" w:line="240" w:lineRule="auto"/>
+    </w:pPr>
+    <w:tblPr>
+      <w:tblBorders>
+        <w:top w:val="single" w:sz="4" w:space="0" w:color="auto"/>
+        <w:left w:val="single" w:sz="4" w:space="0" w:color="auto"/>
+        <w:bottom w:val="single" w:sz="4" w:space="0" w:color="auto"/>
+        <w:right w:val="single" w:sz="4" w:space="0" w:color="auto"/>
+        <w:insideH w:val="single" w:sz="4" w:space="0" w:color="auto"/>
+        <w:insideV w:val="single" w:sz="4" w:space="0" w:color="auto"/>
+      </w:tblBorders>
+    </w:tblPr>
+  </w:style>
 </w:styles>
 </file>
 

</xml_diff>

<commit_message>
updated test case tables
</commit_message>
<xml_diff>
--- a/Deliverable-3/UseCases14-15.docx
+++ b/Deliverable-3/UseCases14-15.docx
@@ -2270,7 +2270,7 @@
               <w:rPr>
                 <w:lang w:val="en-CA"/>
               </w:rPr>
-              <w:t>Result</w:t>
+              <w:t>Actual Output</w:t>
             </w:r>
           </w:p>
         </w:tc>
@@ -2289,7 +2289,7 @@
               <w:rPr>
                 <w:lang w:val="en-CA"/>
               </w:rPr>
-              <w:t>Comments</w:t>
+              <w:t>Result</w:t>
             </w:r>
           </w:p>
         </w:tc>
@@ -2712,8 +2712,6 @@
           <w:lang w:val="en-CA"/>
         </w:rPr>
       </w:pPr>
-      <w:bookmarkStart w:id="0" w:name="_GoBack"/>
-      <w:bookmarkEnd w:id="0"/>
     </w:p>
     <w:tbl>
       <w:tblPr>
@@ -2856,7 +2854,7 @@
               <w:rPr>
                 <w:lang w:val="en-CA"/>
               </w:rPr>
-              <w:t>Result</w:t>
+              <w:t>Actual Output</w:t>
             </w:r>
           </w:p>
         </w:tc>
@@ -2875,8 +2873,10 @@
               <w:rPr>
                 <w:lang w:val="en-CA"/>
               </w:rPr>
-              <w:t>Comments</w:t>
-            </w:r>
+              <w:t>Result</w:t>
+            </w:r>
+            <w:bookmarkStart w:id="0" w:name="_GoBack"/>
+            <w:bookmarkEnd w:id="0"/>
           </w:p>
         </w:tc>
       </w:tr>
@@ -2895,13 +2895,7 @@
               <w:rPr>
                 <w:lang w:val="en-CA"/>
               </w:rPr>
-              <w:t>15</w:t>
-            </w:r>
-            <w:r>
-              <w:rPr>
-                <w:lang w:val="en-CA"/>
-              </w:rPr>
-              <w:t>.1</w:t>
+              <w:t>15.1</w:t>
             </w:r>
           </w:p>
         </w:tc>
@@ -2920,13 +2914,7 @@
               <w:rPr>
                 <w:lang w:val="en-CA"/>
               </w:rPr>
-              <w:t xml:space="preserve">Administrator requests to </w:t>
-            </w:r>
-            <w:r>
-              <w:rPr>
-                <w:lang w:val="en-CA"/>
-              </w:rPr>
-              <w:t>view courses</w:t>
+              <w:t>Administrator requests to view courses</w:t>
             </w:r>
           </w:p>
         </w:tc>
@@ -2988,13 +2976,7 @@
               <w:rPr>
                 <w:lang w:val="en-CA"/>
               </w:rPr>
-              <w:t>15</w:t>
-            </w:r>
-            <w:r>
-              <w:rPr>
-                <w:lang w:val="en-CA"/>
-              </w:rPr>
-              <w:t>.2</w:t>
+              <w:t>15.2</w:t>
             </w:r>
           </w:p>
         </w:tc>
@@ -3013,13 +2995,7 @@
               <w:rPr>
                 <w:lang w:val="en-CA"/>
               </w:rPr>
-              <w:t xml:space="preserve">Administrator </w:t>
-            </w:r>
-            <w:r>
-              <w:rPr>
-                <w:lang w:val="en-CA"/>
-              </w:rPr>
-              <w:t>clicks the create course link</w:t>
+              <w:t>Administrator clicks the create course link</w:t>
             </w:r>
           </w:p>
         </w:tc>
@@ -3037,13 +3013,7 @@
               <w:rPr>
                 <w:lang w:val="en-CA"/>
               </w:rPr>
-              <w:t>Create course page is displayed</w:t>
-            </w:r>
-            <w:r>
-              <w:rPr>
-                <w:lang w:val="en-CA"/>
-              </w:rPr>
-              <w:t xml:space="preserve"> </w:t>
+              <w:t xml:space="preserve">Create course page is displayed </w:t>
             </w:r>
           </w:p>
         </w:tc>
@@ -3106,13 +3076,7 @@
               <w:rPr>
                 <w:lang w:val="en-CA"/>
               </w:rPr>
-              <w:t xml:space="preserve">Administrator </w:t>
-            </w:r>
-            <w:r>
-              <w:rPr>
-                <w:lang w:val="en-CA"/>
-              </w:rPr>
-              <w:t>clicks the manage course link</w:t>
+              <w:t>Administrator clicks the manage course link</w:t>
             </w:r>
           </w:p>
         </w:tc>
@@ -3193,13 +3157,7 @@
               <w:rPr>
                 <w:lang w:val="en-CA"/>
               </w:rPr>
-              <w:t xml:space="preserve">Administrator </w:t>
-            </w:r>
-            <w:r>
-              <w:rPr>
-                <w:lang w:val="en-CA"/>
-              </w:rPr>
-              <w:t>clicks on a course prerequisite</w:t>
+              <w:t>Administrator clicks on a course prerequisite</w:t>
             </w:r>
           </w:p>
         </w:tc>

</xml_diff>

<commit_message>
Tested use case 15, added user manual instructions for use case 15
</commit_message>
<xml_diff>
--- a/Deliverable-3/UseCases14-15.docx
+++ b/Deliverable-3/UseCases14-15.docx
@@ -2360,6 +2360,12 @@
                 <w:lang w:val="en-CA"/>
               </w:rPr>
             </w:pPr>
+            <w:r>
+              <w:rPr>
+                <w:lang w:val="en-CA"/>
+              </w:rPr>
+              <w:t>Create Course page is displayed</w:t>
+            </w:r>
           </w:p>
         </w:tc>
         <w:tc>
@@ -2372,6 +2378,12 @@
                 <w:lang w:val="en-CA"/>
               </w:rPr>
             </w:pPr>
+            <w:r>
+              <w:rPr>
+                <w:lang w:val="en-CA"/>
+              </w:rPr>
+              <w:t>Pass</w:t>
+            </w:r>
           </w:p>
         </w:tc>
       </w:tr>
@@ -2441,6 +2453,30 @@
                 <w:lang w:val="en-CA"/>
               </w:rPr>
             </w:pPr>
+            <w:r>
+              <w:rPr>
+                <w:lang w:val="en-CA"/>
+              </w:rPr>
+              <w:t>Error: please fix the following input errors</w:t>
+            </w:r>
+          </w:p>
+          <w:p>
+            <w:pPr>
+              <w:pStyle w:val="ListParagraph"/>
+              <w:numPr>
+                <w:ilvl w:val="0"/>
+                <w:numId w:val="4"/>
+              </w:numPr>
+              <w:rPr>
+                <w:lang w:val="en-CA"/>
+              </w:rPr>
+            </w:pPr>
+            <w:r>
+              <w:rPr>
+                <w:lang w:val="en-CA"/>
+              </w:rPr>
+              <w:t>C Type cannot be blank</w:t>
+            </w:r>
           </w:p>
         </w:tc>
         <w:tc>
@@ -2450,9 +2486,17 @@
           <w:p>
             <w:pPr>
               <w:rPr>
-                <w:lang w:val="en-CA"/>
-              </w:rPr>
-            </w:pPr>
+                <w:color w:val="FF0000"/>
+                <w:lang w:val="en-CA"/>
+              </w:rPr>
+            </w:pPr>
+            <w:r>
+              <w:rPr>
+                <w:color w:val="FF0000"/>
+                <w:lang w:val="en-CA"/>
+              </w:rPr>
+              <w:t xml:space="preserve">Fail </w:t>
+            </w:r>
           </w:p>
         </w:tc>
       </w:tr>
@@ -2514,7 +2558,19 @@
               <w:rPr>
                 <w:lang w:val="en-CA"/>
               </w:rPr>
-              <w:t>indicating a field has been left blank</w:t>
+              <w:t xml:space="preserve">indicating </w:t>
+            </w:r>
+            <w:r>
+              <w:rPr>
+                <w:lang w:val="en-CA"/>
+              </w:rPr>
+              <w:t>the course ID</w:t>
+            </w:r>
+            <w:r>
+              <w:rPr>
+                <w:lang w:val="en-CA"/>
+              </w:rPr>
+              <w:t xml:space="preserve"> field has been left blank</w:t>
             </w:r>
           </w:p>
         </w:tc>
@@ -2528,6 +2584,30 @@
                 <w:lang w:val="en-CA"/>
               </w:rPr>
             </w:pPr>
+            <w:r>
+              <w:rPr>
+                <w:lang w:val="en-CA"/>
+              </w:rPr>
+              <w:t>Error: please fix the following input errors</w:t>
+            </w:r>
+          </w:p>
+          <w:p>
+            <w:pPr>
+              <w:pStyle w:val="ListParagraph"/>
+              <w:numPr>
+                <w:ilvl w:val="0"/>
+                <w:numId w:val="4"/>
+              </w:numPr>
+              <w:rPr>
+                <w:lang w:val="en-CA"/>
+              </w:rPr>
+            </w:pPr>
+            <w:r>
+              <w:rPr>
+                <w:lang w:val="en-CA"/>
+              </w:rPr>
+              <w:t>C Type cannot be blank</w:t>
+            </w:r>
           </w:p>
         </w:tc>
         <w:tc>
@@ -2540,6 +2620,22 @@
                 <w:lang w:val="en-CA"/>
               </w:rPr>
             </w:pPr>
+            <w:r>
+              <w:rPr>
+                <w:color w:val="FF0000"/>
+                <w:lang w:val="en-CA"/>
+              </w:rPr>
+              <w:t>Fail</w:t>
+            </w:r>
+            <w:r>
+              <w:rPr>
+                <w:color w:val="FF0000"/>
+                <w:lang w:val="en-CA"/>
+              </w:rPr>
+              <w:t xml:space="preserve"> </w:t>
+            </w:r>
+            <w:bookmarkStart w:id="0" w:name="_GoBack"/>
+            <w:bookmarkEnd w:id="0"/>
           </w:p>
         </w:tc>
       </w:tr>
@@ -2595,7 +2691,13 @@
               <w:rPr>
                 <w:lang w:val="en-CA"/>
               </w:rPr>
-              <w:t>Error message indicating a field has been left blank</w:t>
+              <w:t>Error message indicating the description</w:t>
+            </w:r>
+            <w:r>
+              <w:rPr>
+                <w:lang w:val="en-CA"/>
+              </w:rPr>
+              <w:t xml:space="preserve"> field has been left blank</w:t>
             </w:r>
           </w:p>
         </w:tc>
@@ -2609,6 +2711,30 @@
                 <w:lang w:val="en-CA"/>
               </w:rPr>
             </w:pPr>
+            <w:r>
+              <w:rPr>
+                <w:lang w:val="en-CA"/>
+              </w:rPr>
+              <w:t>Error: please fix the following input errors</w:t>
+            </w:r>
+          </w:p>
+          <w:p>
+            <w:pPr>
+              <w:pStyle w:val="ListParagraph"/>
+              <w:numPr>
+                <w:ilvl w:val="0"/>
+                <w:numId w:val="4"/>
+              </w:numPr>
+              <w:rPr>
+                <w:lang w:val="en-CA"/>
+              </w:rPr>
+            </w:pPr>
+            <w:r>
+              <w:rPr>
+                <w:lang w:val="en-CA"/>
+              </w:rPr>
+              <w:t>C Type cannot be blank</w:t>
+            </w:r>
           </w:p>
         </w:tc>
         <w:tc>
@@ -2621,6 +2747,13 @@
                 <w:lang w:val="en-CA"/>
               </w:rPr>
             </w:pPr>
+            <w:r>
+              <w:rPr>
+                <w:color w:val="FF0000"/>
+                <w:lang w:val="en-CA"/>
+              </w:rPr>
+              <w:t>Fail</w:t>
+            </w:r>
           </w:p>
         </w:tc>
       </w:tr>
@@ -2676,7 +2809,13 @@
               <w:rPr>
                 <w:lang w:val="en-CA"/>
               </w:rPr>
-              <w:t>Error message indicating a field has been left blank</w:t>
+              <w:t>Error message indicating the credits</w:t>
+            </w:r>
+            <w:r>
+              <w:rPr>
+                <w:lang w:val="en-CA"/>
+              </w:rPr>
+              <w:t xml:space="preserve"> field has been left blank</w:t>
             </w:r>
           </w:p>
         </w:tc>
@@ -2690,6 +2829,48 @@
                 <w:lang w:val="en-CA"/>
               </w:rPr>
             </w:pPr>
+            <w:r>
+              <w:rPr>
+                <w:lang w:val="en-CA"/>
+              </w:rPr>
+              <w:t>Error: please fix the following input errors</w:t>
+            </w:r>
+          </w:p>
+          <w:p>
+            <w:pPr>
+              <w:pStyle w:val="ListParagraph"/>
+              <w:numPr>
+                <w:ilvl w:val="0"/>
+                <w:numId w:val="4"/>
+              </w:numPr>
+              <w:rPr>
+                <w:lang w:val="en-CA"/>
+              </w:rPr>
+            </w:pPr>
+            <w:r>
+              <w:rPr>
+                <w:lang w:val="en-CA"/>
+              </w:rPr>
+              <w:t>C Type cannot be blank</w:t>
+            </w:r>
+          </w:p>
+          <w:p>
+            <w:pPr>
+              <w:pStyle w:val="ListParagraph"/>
+              <w:numPr>
+                <w:ilvl w:val="0"/>
+                <w:numId w:val="4"/>
+              </w:numPr>
+              <w:rPr>
+                <w:lang w:val="en-CA"/>
+              </w:rPr>
+            </w:pPr>
+            <w:r>
+              <w:rPr>
+                <w:lang w:val="en-CA"/>
+              </w:rPr>
+              <w:t>Credits cannot be blank</w:t>
+            </w:r>
           </w:p>
         </w:tc>
         <w:tc>
@@ -2702,6 +2883,12 @@
                 <w:lang w:val="en-CA"/>
               </w:rPr>
             </w:pPr>
+            <w:r>
+              <w:rPr>
+                <w:lang w:val="en-CA"/>
+              </w:rPr>
+              <w:t>Pass</w:t>
+            </w:r>
           </w:p>
         </w:tc>
       </w:tr>
@@ -2875,8 +3062,6 @@
               </w:rPr>
               <w:t>Result</w:t>
             </w:r>
-            <w:bookmarkStart w:id="0" w:name="_GoBack"/>
-            <w:bookmarkEnd w:id="0"/>
           </w:p>
         </w:tc>
       </w:tr>
@@ -2895,6 +3080,7 @@
               <w:rPr>
                 <w:lang w:val="en-CA"/>
               </w:rPr>
+              <w:lastRenderedPageBreak/>
               <w:t>15.1</w:t>
             </w:r>
           </w:p>
@@ -2946,6 +3132,12 @@
                 <w:lang w:val="en-CA"/>
               </w:rPr>
             </w:pPr>
+            <w:r>
+              <w:rPr>
+                <w:lang w:val="en-CA"/>
+              </w:rPr>
+              <w:t>List of all courses in the system is displayed</w:t>
+            </w:r>
           </w:p>
         </w:tc>
         <w:tc>
@@ -2958,6 +3150,12 @@
                 <w:lang w:val="en-CA"/>
               </w:rPr>
             </w:pPr>
+            <w:r>
+              <w:rPr>
+                <w:lang w:val="en-CA"/>
+              </w:rPr>
+              <w:t xml:space="preserve">Pass </w:t>
+            </w:r>
           </w:p>
         </w:tc>
       </w:tr>
@@ -3027,6 +3225,12 @@
                 <w:lang w:val="en-CA"/>
               </w:rPr>
             </w:pPr>
+            <w:r>
+              <w:rPr>
+                <w:lang w:val="en-CA"/>
+              </w:rPr>
+              <w:t>Create course page is displayed</w:t>
+            </w:r>
           </w:p>
         </w:tc>
         <w:tc>
@@ -3039,6 +3243,12 @@
                 <w:lang w:val="en-CA"/>
               </w:rPr>
             </w:pPr>
+            <w:r>
+              <w:rPr>
+                <w:lang w:val="en-CA"/>
+              </w:rPr>
+              <w:t>Pass</w:t>
+            </w:r>
           </w:p>
         </w:tc>
       </w:tr>
@@ -3108,6 +3318,12 @@
                 <w:lang w:val="en-CA"/>
               </w:rPr>
             </w:pPr>
+            <w:r>
+              <w:rPr>
+                <w:lang w:val="en-CA"/>
+              </w:rPr>
+              <w:t>Manage courses page is displayed</w:t>
+            </w:r>
           </w:p>
         </w:tc>
         <w:tc>
@@ -3120,6 +3336,12 @@
                 <w:lang w:val="en-CA"/>
               </w:rPr>
             </w:pPr>
+            <w:r>
+              <w:rPr>
+                <w:lang w:val="en-CA"/>
+              </w:rPr>
+              <w:t>Pass</w:t>
+            </w:r>
           </w:p>
         </w:tc>
       </w:tr>
@@ -3189,6 +3411,12 @@
                 <w:lang w:val="en-CA"/>
               </w:rPr>
             </w:pPr>
+            <w:r>
+              <w:rPr>
+                <w:lang w:val="en-CA"/>
+              </w:rPr>
+              <w:t>Course information for that course is displayed</w:t>
+            </w:r>
           </w:p>
         </w:tc>
         <w:tc>
@@ -3201,6 +3429,12 @@
                 <w:lang w:val="en-CA"/>
               </w:rPr>
             </w:pPr>
+            <w:r>
+              <w:rPr>
+                <w:lang w:val="en-CA"/>
+              </w:rPr>
+              <w:t>Pass</w:t>
+            </w:r>
           </w:p>
         </w:tc>
       </w:tr>
@@ -3451,6 +3685,118 @@
     </w:lvl>
   </w:abstractNum>
   <w:abstractNum w:abstractNumId="2" w15:restartNumberingAfterBreak="0">
+    <w:nsid w:val="4F3143DF"/>
+    <w:multiLevelType w:val="hybridMultilevel"/>
+    <w:tmpl w:val="461AA280"/>
+    <w:lvl w:ilvl="0" w:tplc="6734BD00">
+      <w:numFmt w:val="bullet"/>
+      <w:lvlText w:val="-"/>
+      <w:lvlJc w:val="left"/>
+      <w:pPr>
+        <w:ind w:left="420" w:hanging="360"/>
+      </w:pPr>
+      <w:rPr>
+        <w:rFonts w:ascii="Times New Roman" w:eastAsia="Times New Roman" w:hAnsi="Times New Roman" w:cs="Times New Roman" w:hint="default"/>
+      </w:rPr>
+    </w:lvl>
+    <w:lvl w:ilvl="1" w:tplc="10090003" w:tentative="1">
+      <w:start w:val="1"/>
+      <w:numFmt w:val="bullet"/>
+      <w:lvlText w:val="o"/>
+      <w:lvlJc w:val="left"/>
+      <w:pPr>
+        <w:ind w:left="1140" w:hanging="360"/>
+      </w:pPr>
+      <w:rPr>
+        <w:rFonts w:ascii="Courier New" w:hAnsi="Courier New" w:cs="Courier New" w:hint="default"/>
+      </w:rPr>
+    </w:lvl>
+    <w:lvl w:ilvl="2" w:tplc="10090005" w:tentative="1">
+      <w:start w:val="1"/>
+      <w:numFmt w:val="bullet"/>
+      <w:lvlText w:val=""/>
+      <w:lvlJc w:val="left"/>
+      <w:pPr>
+        <w:ind w:left="1860" w:hanging="360"/>
+      </w:pPr>
+      <w:rPr>
+        <w:rFonts w:ascii="Wingdings" w:hAnsi="Wingdings" w:hint="default"/>
+      </w:rPr>
+    </w:lvl>
+    <w:lvl w:ilvl="3" w:tplc="10090001" w:tentative="1">
+      <w:start w:val="1"/>
+      <w:numFmt w:val="bullet"/>
+      <w:lvlText w:val=""/>
+      <w:lvlJc w:val="left"/>
+      <w:pPr>
+        <w:ind w:left="2580" w:hanging="360"/>
+      </w:pPr>
+      <w:rPr>
+        <w:rFonts w:ascii="Symbol" w:hAnsi="Symbol" w:hint="default"/>
+      </w:rPr>
+    </w:lvl>
+    <w:lvl w:ilvl="4" w:tplc="10090003" w:tentative="1">
+      <w:start w:val="1"/>
+      <w:numFmt w:val="bullet"/>
+      <w:lvlText w:val="o"/>
+      <w:lvlJc w:val="left"/>
+      <w:pPr>
+        <w:ind w:left="3300" w:hanging="360"/>
+      </w:pPr>
+      <w:rPr>
+        <w:rFonts w:ascii="Courier New" w:hAnsi="Courier New" w:cs="Courier New" w:hint="default"/>
+      </w:rPr>
+    </w:lvl>
+    <w:lvl w:ilvl="5" w:tplc="10090005" w:tentative="1">
+      <w:start w:val="1"/>
+      <w:numFmt w:val="bullet"/>
+      <w:lvlText w:val=""/>
+      <w:lvlJc w:val="left"/>
+      <w:pPr>
+        <w:ind w:left="4020" w:hanging="360"/>
+      </w:pPr>
+      <w:rPr>
+        <w:rFonts w:ascii="Wingdings" w:hAnsi="Wingdings" w:hint="default"/>
+      </w:rPr>
+    </w:lvl>
+    <w:lvl w:ilvl="6" w:tplc="10090001" w:tentative="1">
+      <w:start w:val="1"/>
+      <w:numFmt w:val="bullet"/>
+      <w:lvlText w:val=""/>
+      <w:lvlJc w:val="left"/>
+      <w:pPr>
+        <w:ind w:left="4740" w:hanging="360"/>
+      </w:pPr>
+      <w:rPr>
+        <w:rFonts w:ascii="Symbol" w:hAnsi="Symbol" w:hint="default"/>
+      </w:rPr>
+    </w:lvl>
+    <w:lvl w:ilvl="7" w:tplc="10090003" w:tentative="1">
+      <w:start w:val="1"/>
+      <w:numFmt w:val="bullet"/>
+      <w:lvlText w:val="o"/>
+      <w:lvlJc w:val="left"/>
+      <w:pPr>
+        <w:ind w:left="5460" w:hanging="360"/>
+      </w:pPr>
+      <w:rPr>
+        <w:rFonts w:ascii="Courier New" w:hAnsi="Courier New" w:cs="Courier New" w:hint="default"/>
+      </w:rPr>
+    </w:lvl>
+    <w:lvl w:ilvl="8" w:tplc="10090005" w:tentative="1">
+      <w:start w:val="1"/>
+      <w:numFmt w:val="bullet"/>
+      <w:lvlText w:val=""/>
+      <w:lvlJc w:val="left"/>
+      <w:pPr>
+        <w:ind w:left="6180" w:hanging="360"/>
+      </w:pPr>
+      <w:rPr>
+        <w:rFonts w:ascii="Wingdings" w:hAnsi="Wingdings" w:hint="default"/>
+      </w:rPr>
+    </w:lvl>
+  </w:abstractNum>
+  <w:abstractNum w:abstractNumId="3" w15:restartNumberingAfterBreak="0">
     <w:nsid w:val="7BA25337"/>
     <w:multiLevelType w:val="hybridMultilevel"/>
     <w:tmpl w:val="A1A4930A"/>
@@ -3543,7 +3889,7 @@
     <w:abstractNumId w:val="1"/>
   </w:num>
   <w:num w:numId="3">
-    <w:abstractNumId w:val="2"/>
+    <w:abstractNumId w:val="3"/>
     <w:lvlOverride w:ilvl="0">
       <w:startOverride w:val="1"/>
     </w:lvlOverride>
@@ -3571,6 +3917,9 @@
     <w:lvlOverride w:ilvl="8">
       <w:startOverride w:val="1"/>
     </w:lvlOverride>
+  </w:num>
+  <w:num w:numId="4">
+    <w:abstractNumId w:val="2"/>
   </w:num>
 </w:numbering>
 </file>

</xml_diff>